<commit_message>
i tried so hard (to center). But in the end it didn't even matter
</commit_message>
<xml_diff>
--- a/Bildr.docx
+++ b/Bildr.docx
@@ -5,22 +5,180 @@
     <w:p>
       <w:proofErr w:type="spellStart"/>
       <w:r>
-        <w:t>Bilde</w:t>
+        <w:t>b</w:t>
+      </w:r>
+      <w:r>
+        <w:t>ildr</w:t>
       </w:r>
       <w:proofErr w:type="spellEnd"/>
     </w:p>
-    <w:p/>
     <w:p>
-      <w:r>
-        <w:t>Inloggningssystem</w:t>
+      <w:pPr>
+        <w:rPr>
+          <w:lang w:val="en-GB"/>
+        </w:rPr>
+      </w:pPr>
+      <w:r>
+        <w:rPr>
+          <w:noProof/>
+          <w:lang w:eastAsia="sv-SE"/>
+        </w:rPr>
+        <mc:AlternateContent>
+          <mc:Choice Requires="wps">
+            <w:drawing>
+              <wp:anchor distT="0" distB="0" distL="114300" distR="114300" simplePos="0" relativeHeight="251659264" behindDoc="0" locked="0" layoutInCell="1" allowOverlap="1">
+                <wp:simplePos x="0" y="0"/>
+                <wp:positionH relativeFrom="column">
+                  <wp:posOffset>871855</wp:posOffset>
+                </wp:positionH>
+                <wp:positionV relativeFrom="paragraph">
+                  <wp:posOffset>195580</wp:posOffset>
+                </wp:positionV>
+                <wp:extent cx="1533525" cy="638175"/>
+                <wp:effectExtent l="38100" t="38100" r="28575" b="28575"/>
+                <wp:wrapNone/>
+                <wp:docPr id="1" name="Rak pil 1"/>
+                <wp:cNvGraphicFramePr/>
+                <a:graphic xmlns:a="http://schemas.openxmlformats.org/drawingml/2006/main">
+                  <a:graphicData uri="http://schemas.microsoft.com/office/word/2010/wordprocessingShape">
+                    <wps:wsp>
+                      <wps:cNvCnPr/>
+                      <wps:spPr>
+                        <a:xfrm flipH="1" flipV="1">
+                          <a:off x="0" y="0"/>
+                          <a:ext cx="1533525" cy="638175"/>
+                        </a:xfrm>
+                        <a:prstGeom prst="straightConnector1">
+                          <a:avLst/>
+                        </a:prstGeom>
+                        <a:ln>
+                          <a:tailEnd type="triangle"/>
+                        </a:ln>
+                      </wps:spPr>
+                      <wps:style>
+                        <a:lnRef idx="1">
+                          <a:schemeClr val="accent1"/>
+                        </a:lnRef>
+                        <a:fillRef idx="0">
+                          <a:schemeClr val="accent1"/>
+                        </a:fillRef>
+                        <a:effectRef idx="0">
+                          <a:schemeClr val="accent1"/>
+                        </a:effectRef>
+                        <a:fontRef idx="minor">
+                          <a:schemeClr val="tx1"/>
+                        </a:fontRef>
+                      </wps:style>
+                      <wps:bodyPr/>
+                    </wps:wsp>
+                  </a:graphicData>
+                </a:graphic>
+              </wp:anchor>
+            </w:drawing>
+          </mc:Choice>
+          <mc:Fallback>
+            <w:pict>
+              <v:shapetype w14:anchorId="6C938BBD" id="_x0000_t32" coordsize="21600,21600" o:spt="32" o:oned="t" path="m,l21600,21600e" filled="f">
+                <v:path arrowok="t" fillok="f" o:connecttype="none"/>
+                <o:lock v:ext="edit" shapetype="t"/>
+              </v:shapetype>
+              <v:shape id="Rak pil 1" o:spid="_x0000_s1026" type="#_x0000_t32" style="position:absolute;margin-left:68.65pt;margin-top:15.4pt;width:120.75pt;height:50.25pt;flip:x y;z-index:251659264;visibility:visible;mso-wrap-style:square;mso-wrap-distance-left:9pt;mso-wrap-distance-top:0;mso-wrap-distance-right:9pt;mso-wrap-distance-bottom:0;mso-position-horizontal:absolute;mso-position-horizontal-relative:text;mso-position-vertical:absolute;mso-position-vertical-relative:text" o:gfxdata="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" strokecolor="#5b9bd5 [3204]" strokeweight=".5pt">
+                <v:stroke endarrow="block" joinstyle="miter"/>
+              </v:shape>
+            </w:pict>
+          </mc:Fallback>
+        </mc:AlternateContent>
+      </w:r>
+      <w:proofErr w:type="spellStart"/>
+      <w:proofErr w:type="gramStart"/>
+      <w:r>
+        <w:rPr>
+          <w:lang w:val="en-GB"/>
+        </w:rPr>
+        <w:t>userdata</w:t>
+      </w:r>
+      <w:proofErr w:type="spellEnd"/>
+      <w:proofErr w:type="gramEnd"/>
+      <w:r>
+        <w:rPr>
+          <w:lang w:val="en-GB"/>
+        </w:rPr>
+        <w:t xml:space="preserve"> – </w:t>
+      </w:r>
+      <w:proofErr w:type="spellStart"/>
+      <w:r>
+        <w:rPr>
+          <w:lang w:val="en-GB"/>
+        </w:rPr>
+        <w:t>UserID</w:t>
+      </w:r>
+      <w:proofErr w:type="spellEnd"/>
+      <w:r>
+        <w:rPr>
+          <w:lang w:val="en-GB"/>
+        </w:rPr>
+        <w:t>, user</w:t>
+      </w:r>
+      <w:r>
+        <w:rPr>
+          <w:lang w:val="en-GB"/>
+        </w:rPr>
+        <w:t>name</w:t>
+      </w:r>
+      <w:r>
+        <w:rPr>
+          <w:lang w:val="en-GB"/>
+        </w:rPr>
+        <w:t>, password, mail</w:t>
       </w:r>
     </w:p>
     <w:p>
-      <w:r>
-        <w:t>Ladda upp bilder</w:t>
-      </w:r>
-      <w:r>
-        <w:t xml:space="preserve"> – Titel, beskrivning, uppladdaren,  </w:t>
+      <w:pPr>
+        <w:rPr>
+          <w:lang w:val="en-GB"/>
+        </w:rPr>
+      </w:pPr>
+    </w:p>
+    <w:p>
+      <w:pPr>
+        <w:rPr>
+          <w:lang w:val="en-GB"/>
+        </w:rPr>
+      </w:pPr>
+    </w:p>
+    <w:p>
+      <w:r>
+        <w:t xml:space="preserve">imagedata </w:t>
+      </w:r>
+      <w:r>
+        <w:t xml:space="preserve">– </w:t>
+      </w:r>
+      <w:proofErr w:type="spellStart"/>
+      <w:r>
+        <w:t>BildID</w:t>
+      </w:r>
+      <w:proofErr w:type="spellEnd"/>
+      <w:r>
+        <w:t xml:space="preserve">, </w:t>
+      </w:r>
+      <w:r>
+        <w:t xml:space="preserve">Titel, beskrivning, </w:t>
+      </w:r>
+      <w:proofErr w:type="spellStart"/>
+      <w:r>
+        <w:t>uppladdarid</w:t>
+      </w:r>
+      <w:proofErr w:type="spellEnd"/>
+      <w:r>
+        <w:t>, ti</w:t>
+      </w:r>
+      <w:bookmarkStart w:id="0" w:name="_GoBack"/>
+      <w:bookmarkEnd w:id="0"/>
+      <w:r>
+        <w:t>d, privat</w:t>
+      </w:r>
+      <w:r>
+        <w:t>, image</w:t>
       </w:r>
     </w:p>
     <w:p/>
@@ -35,8 +193,6 @@
       <w:r>
         <w:t>1</w:t>
       </w:r>
-      <w:bookmarkStart w:id="0" w:name="_GoBack"/>
-      <w:bookmarkEnd w:id="0"/>
     </w:p>
     <w:p>
       <w:r>

</xml_diff>